<commit_message>
Updated report, created cleaned CSV, updated notebook
</commit_message>
<xml_diff>
--- a/D209_Data Mining I/D209_Performance Assessment_Classification Analysis.docx
+++ b/D209_Data Mining I/D209_Performance Assessment_Classification Analysis.docx
@@ -197,7 +197,14 @@
           <w:rFonts w:cs="Times New Roman"/>
           <w:szCs w:val="24"/>
         </w:rPr>
-        <w:t>August 2023</w:t>
+        <w:t>September</w:t>
+      </w:r>
+      <w:r>
+        <w:rPr>
+          <w:rFonts w:cs="Times New Roman"/>
+          <w:szCs w:val="24"/>
+        </w:rPr>
+        <w:t xml:space="preserve"> 2023</w:t>
       </w:r>
     </w:p>
     <w:p>
@@ -544,14 +551,7 @@
           <w:b/>
           <w:bCs/>
         </w:rPr>
-        <w:t xml:space="preserve">Given certain patient characteristics, can we classify whether a patient is hypertensive or </w:t>
-      </w:r>
-      <w:r>
-        <w:rPr>
-          <w:b/>
-          <w:bCs/>
-        </w:rPr>
-        <w:t>not</w:t>
+        <w:t>Given certain patient characteristics, can we classify whether a patient is hypertensive or not</w:t>
       </w:r>
       <w:r>
         <w:t>.</w:t>
@@ -626,16 +626,7 @@
       </w:pPr>
       <w:bookmarkStart w:id="1" w:name="_Toc143866680"/>
       <w:r>
-        <w:t xml:space="preserve">Part </w:t>
-      </w:r>
-      <w:r>
-        <w:t>II</w:t>
-      </w:r>
-      <w:r>
-        <w:t xml:space="preserve">: </w:t>
-      </w:r>
-      <w:r>
-        <w:t>Method Justification</w:t>
+        <w:t>Part II: Method Justification</w:t>
       </w:r>
       <w:bookmarkEnd w:id="1"/>
     </w:p>
@@ -738,16 +729,7 @@
       <w:bookmarkStart w:id="2" w:name="_Toc143866681"/>
       <w:r>
         <w:lastRenderedPageBreak/>
-        <w:t>Part II</w:t>
-      </w:r>
-      <w:r>
-        <w:t>I</w:t>
-      </w:r>
-      <w:r>
-        <w:t xml:space="preserve">: </w:t>
-      </w:r>
-      <w:r>
-        <w:t>Data Preparation</w:t>
+        <w:t>Part III: Data Preparation</w:t>
       </w:r>
       <w:bookmarkEnd w:id="2"/>
     </w:p>
@@ -817,13 +799,658 @@
     </w:p>
     <w:p>
       <w:r>
-        <w:t xml:space="preserve">The following variables were used in the </w:t>
+        <w:t>The following variables were used in the model</w:t>
+      </w:r>
+      <w:r>
+        <w:t>:</w:t>
+      </w:r>
+    </w:p>
+    <w:p>
+      <w:pPr>
+        <w:ind w:firstLine="0"/>
+        <w:jc w:val="center"/>
+      </w:pPr>
+      <w:r>
+        <w:drawing>
+          <wp:inline distT="0" distB="0" distL="0" distR="0" wp14:anchorId="6F37EB84" wp14:editId="1929C134">
+            <wp:extent cx="1533126" cy="3200400"/>
+            <wp:effectExtent l="0" t="0" r="0" b="0"/>
+            <wp:docPr id="1369800981" name="Picture 1" descr="A screenshot of a computer code&#10;&#10;Description automatically generated"/>
+            <wp:cNvGraphicFramePr>
+              <a:graphicFrameLocks xmlns:a="http://schemas.openxmlformats.org/drawingml/2006/main" noChangeAspect="1"/>
+            </wp:cNvGraphicFramePr>
+            <a:graphic xmlns:a="http://schemas.openxmlformats.org/drawingml/2006/main">
+              <a:graphicData uri="http://schemas.openxmlformats.org/drawingml/2006/picture">
+                <pic:pic xmlns:pic="http://schemas.openxmlformats.org/drawingml/2006/picture">
+                  <pic:nvPicPr>
+                    <pic:cNvPr id="1369800981" name="Picture 1" descr="A screenshot of a computer code&#10;&#10;Description automatically generated"/>
+                    <pic:cNvPicPr/>
+                  </pic:nvPicPr>
+                  <pic:blipFill>
+                    <a:blip r:embed="rId8"/>
+                    <a:stretch>
+                      <a:fillRect/>
+                    </a:stretch>
+                  </pic:blipFill>
+                  <pic:spPr>
+                    <a:xfrm>
+                      <a:off x="0" y="0"/>
+                      <a:ext cx="1533126" cy="3200400"/>
+                    </a:xfrm>
+                    <a:prstGeom prst="rect">
+                      <a:avLst/>
+                    </a:prstGeom>
+                  </pic:spPr>
+                </pic:pic>
+              </a:graphicData>
+            </a:graphic>
+          </wp:inline>
+        </w:drawing>
+      </w:r>
+    </w:p>
+    <w:p>
+      <w:pPr>
+        <w:ind w:firstLine="0"/>
+      </w:pPr>
+      <w:r>
+        <w:tab/>
+        <w:t xml:space="preserve">From this list, the continuous variables were </w:t>
+      </w:r>
+      <w:r>
+        <w:rPr>
+          <w:i/>
+          <w:iCs/>
+        </w:rPr>
+        <w:t>Age</w:t>
+      </w:r>
+      <w:r>
+        <w:t xml:space="preserve">, </w:t>
+      </w:r>
+      <w:r>
+        <w:rPr>
+          <w:i/>
+          <w:iCs/>
+        </w:rPr>
+        <w:t>Income</w:t>
+      </w:r>
+      <w:r>
+        <w:t xml:space="preserve">, </w:t>
+      </w:r>
+      <w:r>
+        <w:rPr>
+          <w:i/>
+          <w:iCs/>
+        </w:rPr>
+        <w:t>VitD_levels</w:t>
+      </w:r>
+      <w:r>
+        <w:t xml:space="preserve">, </w:t>
+      </w:r>
+      <w:r>
+        <w:rPr>
+          <w:i/>
+          <w:iCs/>
+        </w:rPr>
+        <w:t>Doc_visits</w:t>
+      </w:r>
+      <w:r>
+        <w:t xml:space="preserve">, </w:t>
+      </w:r>
+      <w:r>
+        <w:rPr>
+          <w:i/>
+          <w:iCs/>
+        </w:rPr>
+        <w:t xml:space="preserve">Initial_days </w:t>
+      </w:r>
+      <w:r>
+        <w:t xml:space="preserve">and </w:t>
+      </w:r>
+      <w:r>
+        <w:rPr>
+          <w:i/>
+          <w:iCs/>
+        </w:rPr>
+        <w:t>TotalCharge</w:t>
+      </w:r>
+      <w:r>
+        <w:rPr>
+          <w:i/>
+          <w:iCs/>
+        </w:rPr>
+        <w:t xml:space="preserve">. </w:t>
+      </w:r>
+      <w:r>
+        <w:t>The rest of the variables were categorical.</w:t>
+      </w:r>
+    </w:p>
+    <w:p>
+      <w:pPr>
+        <w:ind w:firstLine="0"/>
+      </w:pPr>
+      <w:r>
+        <w:tab/>
+        <w:t xml:space="preserve">In order to perform the analysis, several steps were performed before running the algorithm. Firstly, cleaning of the data was performed. This involved detecting and treating null values by using the </w:t>
+      </w:r>
+      <w:r>
+        <w:rPr>
+          <w:i/>
+          <w:iCs/>
+        </w:rPr>
+        <w:t xml:space="preserve">.isnull() </w:t>
+      </w:r>
+      <w:r>
+        <w:t>method – the code is shown below.</w:t>
+      </w:r>
+    </w:p>
+    <w:p>
+      <w:pPr>
+        <w:ind w:firstLine="0"/>
+        <w:jc w:val="center"/>
+      </w:pPr>
+      <w:r>
+        <w:lastRenderedPageBreak/>
+        <w:drawing>
+          <wp:inline distT="0" distB="0" distL="0" distR="0" wp14:anchorId="68C49566" wp14:editId="72EE5B9B">
+            <wp:extent cx="1625454" cy="3200400"/>
+            <wp:effectExtent l="0" t="0" r="0" b="0"/>
+            <wp:docPr id="1622993038" name="Picture 1" descr="A screenshot of a computer&#10;&#10;Description automatically generated"/>
+            <wp:cNvGraphicFramePr>
+              <a:graphicFrameLocks xmlns:a="http://schemas.openxmlformats.org/drawingml/2006/main" noChangeAspect="1"/>
+            </wp:cNvGraphicFramePr>
+            <a:graphic xmlns:a="http://schemas.openxmlformats.org/drawingml/2006/main">
+              <a:graphicData uri="http://schemas.openxmlformats.org/drawingml/2006/picture">
+                <pic:pic xmlns:pic="http://schemas.openxmlformats.org/drawingml/2006/picture">
+                  <pic:nvPicPr>
+                    <pic:cNvPr id="1622993038" name="Picture 1" descr="A screenshot of a computer&#10;&#10;Description automatically generated"/>
+                    <pic:cNvPicPr/>
+                  </pic:nvPicPr>
+                  <pic:blipFill>
+                    <a:blip r:embed="rId9"/>
+                    <a:stretch>
+                      <a:fillRect/>
+                    </a:stretch>
+                  </pic:blipFill>
+                  <pic:spPr>
+                    <a:xfrm>
+                      <a:off x="0" y="0"/>
+                      <a:ext cx="1625454" cy="3200400"/>
+                    </a:xfrm>
+                    <a:prstGeom prst="rect">
+                      <a:avLst/>
+                    </a:prstGeom>
+                  </pic:spPr>
+                </pic:pic>
+              </a:graphicData>
+            </a:graphic>
+          </wp:inline>
+        </w:drawing>
+      </w:r>
+    </w:p>
+    <w:p>
+      <w:pPr>
+        <w:ind w:firstLine="0"/>
+      </w:pPr>
+      <w:r>
+        <w:t xml:space="preserve">Here we can see there were no null values. The </w:t>
+      </w:r>
+      <w:r>
+        <w:t>secon</w:t>
+      </w:r>
+      <w:r>
+        <w:t xml:space="preserve">d step was to </w:t>
+      </w:r>
+      <w:r>
+        <w:t xml:space="preserve">check for any duplicated values – this was performed using the </w:t>
+      </w:r>
+      <w:r>
+        <w:rPr>
+          <w:i/>
+          <w:iCs/>
+        </w:rPr>
+        <w:t>.duplicated()</w:t>
+      </w:r>
+      <w:r>
+        <w:rPr>
+          <w:i/>
+          <w:iCs/>
+        </w:rPr>
+        <w:t xml:space="preserve"> </w:t>
+      </w:r>
+      <w:r>
+        <w:t>method as shown below.</w:t>
+      </w:r>
+    </w:p>
+    <w:p>
+      <w:pPr>
+        <w:ind w:firstLine="0"/>
+        <w:jc w:val="center"/>
+      </w:pPr>
+      <w:r>
+        <w:drawing>
+          <wp:inline distT="0" distB="0" distL="0" distR="0" wp14:anchorId="303897B2" wp14:editId="1B424522">
+            <wp:extent cx="2159305" cy="914400"/>
+            <wp:effectExtent l="0" t="0" r="0" b="0"/>
+            <wp:docPr id="1992803164" name="Picture 1" descr="A screenshot of a computer code&#10;&#10;Description automatically generated"/>
+            <wp:cNvGraphicFramePr>
+              <a:graphicFrameLocks xmlns:a="http://schemas.openxmlformats.org/drawingml/2006/main" noChangeAspect="1"/>
+            </wp:cNvGraphicFramePr>
+            <a:graphic xmlns:a="http://schemas.openxmlformats.org/drawingml/2006/main">
+              <a:graphicData uri="http://schemas.openxmlformats.org/drawingml/2006/picture">
+                <pic:pic xmlns:pic="http://schemas.openxmlformats.org/drawingml/2006/picture">
+                  <pic:nvPicPr>
+                    <pic:cNvPr id="1992803164" name="Picture 1" descr="A screenshot of a computer code&#10;&#10;Description automatically generated"/>
+                    <pic:cNvPicPr/>
+                  </pic:nvPicPr>
+                  <pic:blipFill>
+                    <a:blip r:embed="rId10"/>
+                    <a:stretch>
+                      <a:fillRect/>
+                    </a:stretch>
+                  </pic:blipFill>
+                  <pic:spPr>
+                    <a:xfrm>
+                      <a:off x="0" y="0"/>
+                      <a:ext cx="2159305" cy="914400"/>
+                    </a:xfrm>
+                    <a:prstGeom prst="rect">
+                      <a:avLst/>
+                    </a:prstGeom>
+                  </pic:spPr>
+                </pic:pic>
+              </a:graphicData>
+            </a:graphic>
+          </wp:inline>
+        </w:drawing>
+      </w:r>
+    </w:p>
+    <w:p>
+      <w:pPr>
+        <w:ind w:firstLine="0"/>
+      </w:pPr>
+      <w:r>
+        <w:t>As with the null values, there were no duplicated records present and so we proceeded to the next step, checking for outliers. In order to check for outliers, we first scaled our continuous data using SKLearn’s MinMaxScaler function.</w:t>
+      </w:r>
+      <w:r>
+        <w:t xml:space="preserve"> The continuous variables were fed into the scaler object and a new Pandas dataframe was created called </w:t>
+      </w:r>
+      <w:proofErr w:type="spellStart"/>
+      <w:r>
+        <w:rPr>
+          <w:i/>
+          <w:iCs/>
+        </w:rPr>
+        <w:t>df_scaled</w:t>
+      </w:r>
+      <w:proofErr w:type="spellEnd"/>
+      <w:r>
+        <w:t>.</w:t>
+      </w:r>
+    </w:p>
+    <w:p>
+      <w:pPr>
+        <w:ind w:firstLine="0"/>
+      </w:pPr>
+      <w:r>
+        <w:drawing>
+          <wp:inline distT="0" distB="0" distL="0" distR="0" wp14:anchorId="1796284D" wp14:editId="09621DEE">
+            <wp:extent cx="5943600" cy="1315720"/>
+            <wp:effectExtent l="0" t="0" r="0" b="0"/>
+            <wp:docPr id="1501032448" name="Picture 1" descr="A close-up of a computer screen&#10;&#10;Description automatically generated"/>
+            <wp:cNvGraphicFramePr>
+              <a:graphicFrameLocks xmlns:a="http://schemas.openxmlformats.org/drawingml/2006/main" noChangeAspect="1"/>
+            </wp:cNvGraphicFramePr>
+            <a:graphic xmlns:a="http://schemas.openxmlformats.org/drawingml/2006/main">
+              <a:graphicData uri="http://schemas.openxmlformats.org/drawingml/2006/picture">
+                <pic:pic xmlns:pic="http://schemas.openxmlformats.org/drawingml/2006/picture">
+                  <pic:nvPicPr>
+                    <pic:cNvPr id="1501032448" name="Picture 1" descr="A close-up of a computer screen&#10;&#10;Description automatically generated"/>
+                    <pic:cNvPicPr/>
+                  </pic:nvPicPr>
+                  <pic:blipFill>
+                    <a:blip r:embed="rId11"/>
+                    <a:stretch>
+                      <a:fillRect/>
+                    </a:stretch>
+                  </pic:blipFill>
+                  <pic:spPr>
+                    <a:xfrm>
+                      <a:off x="0" y="0"/>
+                      <a:ext cx="5943600" cy="1315720"/>
+                    </a:xfrm>
+                    <a:prstGeom prst="rect">
+                      <a:avLst/>
+                    </a:prstGeom>
+                  </pic:spPr>
+                </pic:pic>
+              </a:graphicData>
+            </a:graphic>
+          </wp:inline>
+        </w:drawing>
+      </w:r>
+    </w:p>
+    <w:p>
+      <w:pPr>
+        <w:ind w:firstLine="0"/>
+      </w:pPr>
+      <w:r>
+        <w:lastRenderedPageBreak/>
+        <w:t xml:space="preserve">Using this dataframe and using Seaborn, boxplots were created in order to visualize the variables and determine which had outliers – in this case, income and VitD_levels both had outliers as shown below. </w:t>
+      </w:r>
+    </w:p>
+    <w:p>
+      <w:pPr>
+        <w:ind w:firstLine="0"/>
+        <w:jc w:val="center"/>
+      </w:pPr>
+      <w:r>
+        <w:drawing>
+          <wp:inline distT="0" distB="0" distL="0" distR="0" wp14:anchorId="4A316694" wp14:editId="041E0084">
+            <wp:extent cx="4005799" cy="3200400"/>
+            <wp:effectExtent l="0" t="0" r="0" b="0"/>
+            <wp:docPr id="1293760720" name="Picture 1" descr="A diagram of a number of variable&#10;&#10;Description automatically generated with medium confidence"/>
+            <wp:cNvGraphicFramePr>
+              <a:graphicFrameLocks xmlns:a="http://schemas.openxmlformats.org/drawingml/2006/main" noChangeAspect="1"/>
+            </wp:cNvGraphicFramePr>
+            <a:graphic xmlns:a="http://schemas.openxmlformats.org/drawingml/2006/main">
+              <a:graphicData uri="http://schemas.openxmlformats.org/drawingml/2006/picture">
+                <pic:pic xmlns:pic="http://schemas.openxmlformats.org/drawingml/2006/picture">
+                  <pic:nvPicPr>
+                    <pic:cNvPr id="1293760720" name="Picture 1" descr="A diagram of a number of variable&#10;&#10;Description automatically generated with medium confidence"/>
+                    <pic:cNvPicPr/>
+                  </pic:nvPicPr>
+                  <pic:blipFill>
+                    <a:blip r:embed="rId12"/>
+                    <a:stretch>
+                      <a:fillRect/>
+                    </a:stretch>
+                  </pic:blipFill>
+                  <pic:spPr>
+                    <a:xfrm>
+                      <a:off x="0" y="0"/>
+                      <a:ext cx="4005799" cy="3200400"/>
+                    </a:xfrm>
+                    <a:prstGeom prst="rect">
+                      <a:avLst/>
+                    </a:prstGeom>
+                  </pic:spPr>
+                </pic:pic>
+              </a:graphicData>
+            </a:graphic>
+          </wp:inline>
+        </w:drawing>
+      </w:r>
+    </w:p>
+    <w:p>
+      <w:r>
+        <w:t xml:space="preserve">In order to treat the outliers, the z-scores were first calculated using the </w:t>
+      </w:r>
+      <w:proofErr w:type="spellStart"/>
+      <w:r>
+        <w:rPr>
+          <w:i/>
+          <w:iCs/>
+        </w:rPr>
+        <w:t>scipy.stats</w:t>
+      </w:r>
+      <w:proofErr w:type="spellEnd"/>
+      <w:r>
+        <w:t xml:space="preserve"> package – </w:t>
+      </w:r>
+      <w:r>
+        <w:t>the z-scores were calculated, stored in a new column, and the records who had a z-score of greater than 3 or less than 3 were removed. Z-Scores of greater than 3 or less than 3 are considered quite different than the rest and therefore can be considered as an outlier</w:t>
+      </w:r>
+      <w:r>
+        <w:t xml:space="preserve"> </w:t>
+      </w:r>
+      <w:sdt>
+        <w:sdtPr>
+          <w:id w:val="2054036155"/>
+          <w:citation/>
+        </w:sdtPr>
+        <w:sdtContent>
+          <w:r>
+            <w:fldChar w:fldCharType="begin"/>
+          </w:r>
+          <w:r>
+            <w:instrText xml:space="preserve"> CITATION ekt20 \l 1033 </w:instrText>
+          </w:r>
+          <w:r>
+            <w:fldChar w:fldCharType="separate"/>
+          </w:r>
+          <w:r>
+            <w:rPr>
+              <w:noProof/>
+            </w:rPr>
+            <w:t>(ektamaini, 2020)</w:t>
+          </w:r>
+          <w:r>
+            <w:fldChar w:fldCharType="end"/>
+          </w:r>
+        </w:sdtContent>
+      </w:sdt>
+      <w:r>
+        <w:t>.</w:t>
+      </w:r>
+    </w:p>
+    <w:p>
+      <w:pPr>
+        <w:ind w:firstLine="0"/>
+        <w:jc w:val="center"/>
+      </w:pPr>
+      <w:r>
+        <w:drawing>
+          <wp:inline distT="0" distB="0" distL="0" distR="0" wp14:anchorId="7DA67E20" wp14:editId="2C0452B5">
+            <wp:extent cx="5943600" cy="1245870"/>
+            <wp:effectExtent l="0" t="0" r="0" b="0"/>
+            <wp:docPr id="41864961" name="Picture 1" descr="A computer code with text&#10;&#10;Description automatically generated with medium confidence"/>
+            <wp:cNvGraphicFramePr>
+              <a:graphicFrameLocks xmlns:a="http://schemas.openxmlformats.org/drawingml/2006/main" noChangeAspect="1"/>
+            </wp:cNvGraphicFramePr>
+            <a:graphic xmlns:a="http://schemas.openxmlformats.org/drawingml/2006/main">
+              <a:graphicData uri="http://schemas.openxmlformats.org/drawingml/2006/picture">
+                <pic:pic xmlns:pic="http://schemas.openxmlformats.org/drawingml/2006/picture">
+                  <pic:nvPicPr>
+                    <pic:cNvPr id="41864961" name="Picture 1" descr="A computer code with text&#10;&#10;Description automatically generated with medium confidence"/>
+                    <pic:cNvPicPr/>
+                  </pic:nvPicPr>
+                  <pic:blipFill>
+                    <a:blip r:embed="rId13"/>
+                    <a:stretch>
+                      <a:fillRect/>
+                    </a:stretch>
+                  </pic:blipFill>
+                  <pic:spPr>
+                    <a:xfrm>
+                      <a:off x="0" y="0"/>
+                      <a:ext cx="5943600" cy="1245870"/>
+                    </a:xfrm>
+                    <a:prstGeom prst="rect">
+                      <a:avLst/>
+                    </a:prstGeom>
+                  </pic:spPr>
+                </pic:pic>
+              </a:graphicData>
+            </a:graphic>
+          </wp:inline>
+        </w:drawing>
+      </w:r>
+    </w:p>
+    <w:p>
+      <w:pPr>
+        <w:shd w:val="clear" w:color="auto" w:fill="FFFFFF"/>
+        <w:ind w:firstLine="0"/>
+        <w:contextualSpacing w:val="0"/>
+      </w:pPr>
+      <w:r>
+        <w:t xml:space="preserve">The final data pre-processing step is re-expressing categorical variables. The </w:t>
+      </w:r>
+      <w:r>
+        <w:rPr>
+          <w:i/>
+          <w:iCs/>
+        </w:rPr>
+        <w:t>.get_dummies()</w:t>
+      </w:r>
+      <w:r>
+        <w:rPr>
+          <w:i/>
+          <w:iCs/>
+        </w:rPr>
+        <w:t xml:space="preserve"> </w:t>
+      </w:r>
+      <w:r>
+        <w:t xml:space="preserve">functionality from Pandas was used to convert the nominal variables </w:t>
+      </w:r>
+      <w:r>
+        <w:rPr>
+          <w:i/>
+          <w:iCs/>
+        </w:rPr>
+        <w:t>Area,</w:t>
+      </w:r>
+      <w:r>
+        <w:rPr>
+          <w:i/>
+          <w:iCs/>
+        </w:rPr>
+        <w:t xml:space="preserve"> </w:t>
+      </w:r>
+      <w:r>
+        <w:rPr>
+          <w:i/>
+          <w:iCs/>
+        </w:rPr>
+        <w:t>Marital,</w:t>
+      </w:r>
+      <w:r>
+        <w:rPr>
+          <w:i/>
+          <w:iCs/>
+        </w:rPr>
+        <w:t xml:space="preserve"> </w:t>
+      </w:r>
+      <w:r>
+        <w:rPr>
+          <w:i/>
+          <w:iCs/>
+        </w:rPr>
+        <w:t xml:space="preserve">Gender, </w:t>
+      </w:r>
+      <w:r>
+        <w:rPr>
+          <w:i/>
+          <w:iCs/>
+        </w:rPr>
+        <w:lastRenderedPageBreak/>
+        <w:t>Initial_admin,</w:t>
+      </w:r>
+      <w:r>
+        <w:rPr>
+          <w:i/>
+          <w:iCs/>
+        </w:rPr>
+        <w:t xml:space="preserve"> </w:t>
+      </w:r>
+      <w:r>
+        <w:rPr>
+          <w:i/>
+          <w:iCs/>
+        </w:rPr>
+        <w:t>HighBlood,</w:t>
+      </w:r>
+      <w:r>
+        <w:rPr>
+          <w:i/>
+          <w:iCs/>
+        </w:rPr>
+        <w:t xml:space="preserve"> </w:t>
+      </w:r>
+      <w:r>
+        <w:rPr>
+          <w:i/>
+          <w:iCs/>
+        </w:rPr>
+        <w:t>Stroke,</w:t>
+      </w:r>
+      <w:r>
+        <w:rPr>
+          <w:i/>
+          <w:iCs/>
+        </w:rPr>
+        <w:t xml:space="preserve"> </w:t>
+      </w:r>
+      <w:r>
+        <w:rPr>
+          <w:i/>
+          <w:iCs/>
+        </w:rPr>
+        <w:t>Overweight, Arthritis,</w:t>
+      </w:r>
+      <w:r>
+        <w:rPr>
+          <w:i/>
+          <w:iCs/>
+        </w:rPr>
+        <w:t xml:space="preserve"> </w:t>
+      </w:r>
+      <w:r>
+        <w:rPr>
+          <w:i/>
+          <w:iCs/>
+        </w:rPr>
+        <w:t>Diabetes, Hyperlipidemia,  BackPain, Anxiety, Allergic_rhinitis,</w:t>
+      </w:r>
+      <w:r>
+        <w:rPr>
+          <w:i/>
+          <w:iCs/>
+        </w:rPr>
+        <w:t xml:space="preserve"> </w:t>
+      </w:r>
+      <w:r>
+        <w:rPr>
+          <w:i/>
+          <w:iCs/>
+        </w:rPr>
+        <w:t>Reflux_esophagitis,  Asthma,</w:t>
+      </w:r>
+      <w:r>
+        <w:rPr>
+          <w:i/>
+          <w:iCs/>
+        </w:rPr>
+        <w:t xml:space="preserve"> </w:t>
       </w:r>
       <w:proofErr w:type="gramStart"/>
       <w:r>
-        <w:t>model</w:t>
+        <w:rPr>
+          <w:i/>
+          <w:iCs/>
+        </w:rPr>
+        <w:t>Services</w:t>
       </w:r>
       <w:proofErr w:type="gramEnd"/>
+      <w:r>
+        <w:t xml:space="preserve"> and the </w:t>
+      </w:r>
+      <w:r>
+        <w:rPr>
+          <w:i/>
+          <w:iCs/>
+        </w:rPr>
+        <w:t>drop_first</w:t>
+      </w:r>
+      <w:r>
+        <w:rPr>
+          <w:i/>
+          <w:iCs/>
+        </w:rPr>
+        <w:t xml:space="preserve"> </w:t>
+      </w:r>
+      <w:r>
+        <w:t>parameter was selected in order to reduce the variable columns.</w:t>
+      </w:r>
     </w:p>
     <w:p>
       <w:pPr>
@@ -831,7 +1458,196 @@
         <w:ind w:firstLine="0"/>
         <w:contextualSpacing w:val="0"/>
       </w:pPr>
-    </w:p>
+      <w:r>
+        <w:drawing>
+          <wp:inline distT="0" distB="0" distL="0" distR="0" wp14:anchorId="536226D3" wp14:editId="4C0C8E3C">
+            <wp:extent cx="5943600" cy="986790"/>
+            <wp:effectExtent l="0" t="0" r="0" b="3810"/>
+            <wp:docPr id="23522117" name="Picture 1" descr="A screenshot of a computer screen&#10;&#10;Description automatically generated"/>
+            <wp:cNvGraphicFramePr>
+              <a:graphicFrameLocks xmlns:a="http://schemas.openxmlformats.org/drawingml/2006/main" noChangeAspect="1"/>
+            </wp:cNvGraphicFramePr>
+            <a:graphic xmlns:a="http://schemas.openxmlformats.org/drawingml/2006/main">
+              <a:graphicData uri="http://schemas.openxmlformats.org/drawingml/2006/picture">
+                <pic:pic xmlns:pic="http://schemas.openxmlformats.org/drawingml/2006/picture">
+                  <pic:nvPicPr>
+                    <pic:cNvPr id="23522117" name="Picture 1" descr="A screenshot of a computer screen&#10;&#10;Description automatically generated"/>
+                    <pic:cNvPicPr/>
+                  </pic:nvPicPr>
+                  <pic:blipFill>
+                    <a:blip r:embed="rId14"/>
+                    <a:stretch>
+                      <a:fillRect/>
+                    </a:stretch>
+                  </pic:blipFill>
+                  <pic:spPr>
+                    <a:xfrm>
+                      <a:off x="0" y="0"/>
+                      <a:ext cx="5943600" cy="986790"/>
+                    </a:xfrm>
+                    <a:prstGeom prst="rect">
+                      <a:avLst/>
+                    </a:prstGeom>
+                  </pic:spPr>
+                </pic:pic>
+              </a:graphicData>
+            </a:graphic>
+          </wp:inline>
+        </w:drawing>
+      </w:r>
+    </w:p>
+    <w:p>
+      <w:pPr>
+        <w:shd w:val="clear" w:color="auto" w:fill="FFFFFF"/>
+        <w:contextualSpacing w:val="0"/>
+      </w:pPr>
+      <w:r>
+        <w:t xml:space="preserve">The only ordinal variable was </w:t>
+      </w:r>
+      <w:r>
+        <w:rPr>
+          <w:i/>
+          <w:iCs/>
+        </w:rPr>
+        <w:t>Complication_risk</w:t>
+      </w:r>
+      <w:r>
+        <w:t xml:space="preserve"> and for this</w:t>
+      </w:r>
+      <w:r>
+        <w:rPr>
+          <w:i/>
+          <w:iCs/>
+        </w:rPr>
+        <w:t xml:space="preserve"> OrdinalEncoder</w:t>
+      </w:r>
+      <w:r>
+        <w:rPr>
+          <w:i/>
+          <w:iCs/>
+        </w:rPr>
+        <w:t xml:space="preserve"> </w:t>
+      </w:r>
+      <w:r>
+        <w:t xml:space="preserve">from SKLearn was used – Low, </w:t>
+      </w:r>
+      <w:proofErr w:type="gramStart"/>
+      <w:r>
+        <w:t>Medium</w:t>
+      </w:r>
+      <w:proofErr w:type="gramEnd"/>
+      <w:r>
+        <w:t xml:space="preserve"> and High were converted to 0, 1, 2 respectively.</w:t>
+      </w:r>
+    </w:p>
+    <w:p>
+      <w:pPr>
+        <w:shd w:val="clear" w:color="auto" w:fill="FFFFFF"/>
+        <w:ind w:firstLine="0"/>
+        <w:contextualSpacing w:val="0"/>
+        <w:jc w:val="center"/>
+      </w:pPr>
+      <w:r>
+        <w:drawing>
+          <wp:inline distT="0" distB="0" distL="0" distR="0" wp14:anchorId="2920024A" wp14:editId="0E02E493">
+            <wp:extent cx="3657600" cy="945662"/>
+            <wp:effectExtent l="0" t="0" r="0" b="6985"/>
+            <wp:docPr id="2128345189" name="Picture 1" descr="A screen shot of a computer code&#10;&#10;Description automatically generated"/>
+            <wp:cNvGraphicFramePr>
+              <a:graphicFrameLocks xmlns:a="http://schemas.openxmlformats.org/drawingml/2006/main" noChangeAspect="1"/>
+            </wp:cNvGraphicFramePr>
+            <a:graphic xmlns:a="http://schemas.openxmlformats.org/drawingml/2006/main">
+              <a:graphicData uri="http://schemas.openxmlformats.org/drawingml/2006/picture">
+                <pic:pic xmlns:pic="http://schemas.openxmlformats.org/drawingml/2006/picture">
+                  <pic:nvPicPr>
+                    <pic:cNvPr id="2128345189" name="Picture 1" descr="A screen shot of a computer code&#10;&#10;Description automatically generated"/>
+                    <pic:cNvPicPr/>
+                  </pic:nvPicPr>
+                  <pic:blipFill>
+                    <a:blip r:embed="rId15"/>
+                    <a:stretch>
+                      <a:fillRect/>
+                    </a:stretch>
+                  </pic:blipFill>
+                  <pic:spPr>
+                    <a:xfrm>
+                      <a:off x="0" y="0"/>
+                      <a:ext cx="3657600" cy="945662"/>
+                    </a:xfrm>
+                    <a:prstGeom prst="rect">
+                      <a:avLst/>
+                    </a:prstGeom>
+                  </pic:spPr>
+                </pic:pic>
+              </a:graphicData>
+            </a:graphic>
+          </wp:inline>
+        </w:drawing>
+      </w:r>
+    </w:p>
+    <w:p>
+      <w:pPr>
+        <w:shd w:val="clear" w:color="auto" w:fill="FFFFFF"/>
+        <w:ind w:firstLine="0"/>
+        <w:contextualSpacing w:val="0"/>
+      </w:pPr>
+      <w:r>
+        <w:t>Below is a snapshot of the cleaned dataframe ready for modeling:</w:t>
+      </w:r>
+    </w:p>
+    <w:p>
+      <w:pPr>
+        <w:shd w:val="clear" w:color="auto" w:fill="FFFFFF"/>
+        <w:ind w:firstLine="0"/>
+        <w:contextualSpacing w:val="0"/>
+        <w:jc w:val="center"/>
+      </w:pPr>
+      <w:r>
+        <w:drawing>
+          <wp:inline distT="0" distB="0" distL="0" distR="0" wp14:anchorId="5E158599" wp14:editId="74AE36B4">
+            <wp:extent cx="5943600" cy="822325"/>
+            <wp:effectExtent l="0" t="0" r="0" b="0"/>
+            <wp:docPr id="348768274" name="Picture 1" descr="A screenshot of a computer&#10;&#10;Description automatically generated"/>
+            <wp:cNvGraphicFramePr>
+              <a:graphicFrameLocks xmlns:a="http://schemas.openxmlformats.org/drawingml/2006/main" noChangeAspect="1"/>
+            </wp:cNvGraphicFramePr>
+            <a:graphic xmlns:a="http://schemas.openxmlformats.org/drawingml/2006/main">
+              <a:graphicData uri="http://schemas.openxmlformats.org/drawingml/2006/picture">
+                <pic:pic xmlns:pic="http://schemas.openxmlformats.org/drawingml/2006/picture">
+                  <pic:nvPicPr>
+                    <pic:cNvPr id="348768274" name="Picture 1" descr="A screenshot of a computer&#10;&#10;Description automatically generated"/>
+                    <pic:cNvPicPr/>
+                  </pic:nvPicPr>
+                  <pic:blipFill>
+                    <a:blip r:embed="rId16"/>
+                    <a:stretch>
+                      <a:fillRect/>
+                    </a:stretch>
+                  </pic:blipFill>
+                  <pic:spPr>
+                    <a:xfrm>
+                      <a:off x="0" y="0"/>
+                      <a:ext cx="5943600" cy="822325"/>
+                    </a:xfrm>
+                    <a:prstGeom prst="rect">
+                      <a:avLst/>
+                    </a:prstGeom>
+                  </pic:spPr>
+                </pic:pic>
+              </a:graphicData>
+            </a:graphic>
+          </wp:inline>
+        </w:drawing>
+      </w:r>
+    </w:p>
+    <w:p>
+      <w:pPr>
+        <w:shd w:val="clear" w:color="auto" w:fill="FFFFFF"/>
+        <w:ind w:firstLine="0"/>
+        <w:contextualSpacing w:val="0"/>
+      </w:pPr>
+    </w:p>
+    <w:p/>
     <w:p/>
     <w:p>
       <w:pPr>
@@ -936,7 +1752,7 @@
             <w:rPr>
               <w:noProof/>
             </w:rPr>
-            <w:t xml:space="preserve">IBM. (n.d.). </w:t>
+            <w:t xml:space="preserve">ektamaini. (2020, August 27). </w:t>
           </w:r>
           <w:r>
             <w:rPr>
@@ -944,13 +1760,13 @@
               <w:iCs/>
               <w:noProof/>
             </w:rPr>
-            <w:t>K-Nearest Neighbors Algorithm</w:t>
+            <w:t>Z score for Outlier Detection – Python</w:t>
           </w:r>
           <w:r>
             <w:rPr>
               <w:noProof/>
             </w:rPr>
-            <w:t>. Retrieved August 2023, from What is the k-nearest neighbors algorithm?: https://www.ibm.com/topics/knn</w:t>
+            <w:t>. Retrieved August 30, 2023, from Geeks for Geeks: https://www.geeksforgeeks.org/z-score-for-outlier-detection-python/</w:t>
           </w:r>
         </w:p>
         <w:p>
@@ -965,6 +1781,35 @@
             <w:rPr>
               <w:noProof/>
             </w:rPr>
+            <w:t xml:space="preserve">IBM. (n.d.). </w:t>
+          </w:r>
+          <w:r>
+            <w:rPr>
+              <w:i/>
+              <w:iCs/>
+              <w:noProof/>
+            </w:rPr>
+            <w:t>K-Nearest Neighbors Algorithm</w:t>
+          </w:r>
+          <w:r>
+            <w:rPr>
+              <w:noProof/>
+            </w:rPr>
+            <w:t>. Retrieved August 2023, from What is the k-nearest neighbors algorithm?: https://www.ibm.com/topics/knn</w:t>
+          </w:r>
+        </w:p>
+        <w:p>
+          <w:pPr>
+            <w:pStyle w:val="Bibliography"/>
+            <w:ind w:left="720" w:hanging="720"/>
+            <w:rPr>
+              <w:noProof/>
+            </w:rPr>
+          </w:pPr>
+          <w:r>
+            <w:rPr>
+              <w:noProof/>
+            </w:rPr>
             <w:t xml:space="preserve">Vanderplas, J. (n.d.). </w:t>
           </w:r>
           <w:r>
@@ -1004,8 +1849,8 @@
       </w:pPr>
     </w:p>
     <w:sectPr>
-      <w:headerReference w:type="default" r:id="rId8"/>
-      <w:headerReference w:type="first" r:id="rId9"/>
+      <w:headerReference w:type="default" r:id="rId17"/>
+      <w:headerReference w:type="first" r:id="rId18"/>
       <w:pgSz w:w="12240" w:h="15840"/>
       <w:pgMar w:top="1440" w:right="1440" w:bottom="1440" w:left="1440" w:header="720" w:footer="720" w:gutter="0"/>
       <w:cols w:space="720"/>
@@ -2888,11 +3733,35 @@
     <b:MonthAccessed>August</b:MonthAccessed>
     <b:RefOrder>2</b:RefOrder>
   </b:Source>
+  <b:Source>
+    <b:Tag>ekt20</b:Tag>
+    <b:SourceType>InternetSite</b:SourceType>
+    <b:Guid>{9CBD1188-C26A-4287-979D-8A064BE68776}</b:Guid>
+    <b:Title>Z score for Outlier Detection – Python</b:Title>
+    <b:InternetSiteTitle>Geeks for Geeks</b:InternetSiteTitle>
+    <b:Year>2020</b:Year>
+    <b:Month>August</b:Month>
+    <b:Day>27</b:Day>
+    <b:URL>https://www.geeksforgeeks.org/z-score-for-outlier-detection-python/</b:URL>
+    <b:Author>
+      <b:Author>
+        <b:NameList>
+          <b:Person>
+            <b:First>ektamaini</b:First>
+          </b:Person>
+        </b:NameList>
+      </b:Author>
+    </b:Author>
+    <b:YearAccessed>2023</b:YearAccessed>
+    <b:MonthAccessed>August</b:MonthAccessed>
+    <b:DayAccessed>30</b:DayAccessed>
+    <b:RefOrder>3</b:RefOrder>
+  </b:Source>
 </b:Sources>
 </file>
 
 <file path=customXml/itemProps1.xml><?xml version="1.0" encoding="utf-8"?>
-<ds:datastoreItem xmlns:ds="http://schemas.openxmlformats.org/officeDocument/2006/customXml" ds:itemID="{4BF4870E-A51D-4685-93C5-AC8F7A4B17FC}">
+<ds:datastoreItem xmlns:ds="http://schemas.openxmlformats.org/officeDocument/2006/customXml" ds:itemID="{B825804E-7D90-468A-95FD-DF2C2E751F22}">
   <ds:schemaRefs>
     <ds:schemaRef ds:uri="http://schemas.openxmlformats.org/officeDocument/2006/bibliography"/>
   </ds:schemaRefs>

</xml_diff>